<commit_message>
Agregar introducción y propósito al PGCA
</commit_message>
<xml_diff>
--- a/Trabajo/Documentos/PGCA.docx
+++ b/Trabajo/Documentos/PGCA.docx
@@ -320,15 +320,7 @@
                 <w:color w:val="000000"/>
                 <w:lang w:val="es-PE"/>
               </w:rPr>
-              <w:t>14/06</w:t>
-            </w:r>
-            <w:r>
-              <w:rPr>
-                <w:rFonts w:ascii="Calibri" w:hAnsi="Calibri" w:cs="Arial"/>
-                <w:color w:val="000000"/>
-                <w:lang w:val="es-PE"/>
-              </w:rPr>
-              <w:t>/2017</w:t>
+              <w:t>14/06/2017</w:t>
             </w:r>
           </w:p>
         </w:tc>
@@ -474,11 +466,255 @@
     </w:p>
     <w:p>
       <w:pPr>
+        <w:pStyle w:val="TtulodeTDC"/>
+        <w:jc w:val="center"/>
+      </w:pPr>
+      <w:r>
+        <w:lastRenderedPageBreak/>
+        <w:t>INDICE</w:t>
+      </w:r>
+    </w:p>
+    <w:p>
+      <w:pPr>
         <w:spacing w:after="200" w:line="276" w:lineRule="auto"/>
       </w:pPr>
-      <w:bookmarkStart w:id="0" w:name="_GoBack"/>
+    </w:p>
+    <w:sdt>
+      <w:sdtPr>
+        <w:id w:val="1704826314"/>
+        <w:docPartObj>
+          <w:docPartGallery w:val="Table of Contents"/>
+          <w:docPartUnique/>
+        </w:docPartObj>
+      </w:sdtPr>
+      <w:sdtEndPr>
+        <w:rPr>
+          <w:rFonts w:asciiTheme="minorHAnsi" w:eastAsiaTheme="minorHAnsi" w:hAnsiTheme="minorHAnsi" w:cstheme="minorBidi"/>
+          <w:bCs/>
+          <w:color w:val="auto"/>
+          <w:sz w:val="22"/>
+          <w:szCs w:val="22"/>
+          <w:lang w:val="es-ES" w:eastAsia="en-US"/>
+        </w:rPr>
+      </w:sdtEndPr>
+      <w:sdtContent>
+        <w:p>
+          <w:pPr>
+            <w:pStyle w:val="TtulodeTDC"/>
+          </w:pPr>
+          <w:r>
+            <w:rPr>
+              <w:b w:val="0"/>
+              <w:color w:val="365F91" w:themeColor="accent1" w:themeShade="BF"/>
+              <w:lang w:val="es-ES"/>
+            </w:rPr>
+            <w:t>Contenido</w:t>
+          </w:r>
+        </w:p>
+        <w:p>
+          <w:r>
+            <w:fldChar w:fldCharType="begin"/>
+          </w:r>
+          <w:r>
+            <w:instrText xml:space="preserve"> TOC \o "1-3" \h \z \u </w:instrText>
+          </w:r>
+          <w:r>
+            <w:fldChar w:fldCharType="separate"/>
+          </w:r>
+          <w:r>
+            <w:rPr>
+              <w:b/>
+              <w:bCs/>
+              <w:noProof/>
+              <w:lang w:val="es-ES"/>
+            </w:rPr>
+            <w:t>No se encontraron elementos de tabla de contenido.</w:t>
+          </w:r>
+          <w:r>
+            <w:rPr>
+              <w:b/>
+              <w:bCs/>
+              <w:lang w:val="es-ES"/>
+            </w:rPr>
+            <w:fldChar w:fldCharType="end"/>
+          </w:r>
+        </w:p>
+      </w:sdtContent>
+    </w:sdt>
+    <w:p>
+      <w:pPr>
+        <w:spacing w:after="200" w:line="276" w:lineRule="auto"/>
+      </w:pPr>
+      <w:r>
+        <w:br w:type="page"/>
+      </w:r>
+    </w:p>
+    <w:p>
+      <w:pPr>
+        <w:pStyle w:val="Ttulo1"/>
+        <w:numPr>
+          <w:ilvl w:val="0"/>
+          <w:numId w:val="2"/>
+        </w:numPr>
+      </w:pPr>
+      <w:r>
+        <w:lastRenderedPageBreak/>
+        <w:t>Introducción</w:t>
+      </w:r>
+    </w:p>
+    <w:p>
+      <w:pPr>
+        <w:ind w:left="426"/>
+        <w:jc w:val="both"/>
+      </w:pPr>
+      <w:proofErr w:type="spellStart"/>
+      <w:r>
+        <w:rPr>
+          <w:rFonts w:cs="Arial"/>
+          <w:color w:val="000000"/>
+        </w:rPr>
+        <w:t>Kodevian</w:t>
+      </w:r>
+      <w:proofErr w:type="spellEnd"/>
+      <w:r>
+        <w:rPr>
+          <w:rFonts w:cs="Arial"/>
+          <w:color w:val="000000"/>
+        </w:rPr>
+        <w:t xml:space="preserve"> Studio SAC, actualmente utiliza </w:t>
+      </w:r>
+      <w:proofErr w:type="spellStart"/>
+      <w:r>
+        <w:rPr>
+          <w:rFonts w:cs="Arial"/>
+          <w:color w:val="000000"/>
+        </w:rPr>
+        <w:t>GitLab</w:t>
+      </w:r>
+      <w:proofErr w:type="spellEnd"/>
+      <w:r>
+        <w:rPr>
+          <w:rFonts w:cs="Arial"/>
+          <w:color w:val="000000"/>
+        </w:rPr>
+        <w:t xml:space="preserve"> para almacenar todos sus proyectos en repositorios, utiliza repositorios por área/tecnología (</w:t>
+      </w:r>
+      <w:proofErr w:type="spellStart"/>
+      <w:r>
+        <w:rPr>
+          <w:rFonts w:cs="Arial"/>
+          <w:color w:val="000000"/>
+        </w:rPr>
+        <w:t>front</w:t>
+      </w:r>
+      <w:proofErr w:type="spellEnd"/>
+      <w:r>
+        <w:rPr>
+          <w:rFonts w:cs="Arial"/>
+          <w:color w:val="000000"/>
+        </w:rPr>
+        <w:t xml:space="preserve">, back, </w:t>
+      </w:r>
+      <w:proofErr w:type="spellStart"/>
+      <w:r>
+        <w:rPr>
+          <w:rFonts w:cs="Arial"/>
+          <w:color w:val="000000"/>
+        </w:rPr>
+        <w:t>android</w:t>
+      </w:r>
+      <w:proofErr w:type="spellEnd"/>
+      <w:r>
+        <w:rPr>
+          <w:rFonts w:cs="Arial"/>
+          <w:color w:val="000000"/>
+        </w:rPr>
+        <w:t xml:space="preserve">, </w:t>
+      </w:r>
+      <w:proofErr w:type="spellStart"/>
+      <w:r>
+        <w:rPr>
+          <w:rFonts w:cs="Arial"/>
+          <w:color w:val="000000"/>
+        </w:rPr>
+        <w:t>ios</w:t>
+      </w:r>
+      <w:proofErr w:type="spellEnd"/>
+      <w:r>
+        <w:rPr>
+          <w:rFonts w:cs="Arial"/>
+          <w:color w:val="000000"/>
+        </w:rPr>
+        <w:t xml:space="preserve">) para el mismo proyecto, esto ocasiona el problema de tener muchos repositorios para el mismo proyecto, pero tiene la ventaja de cada grupo de desarrollo de acuerdo a su especialidad tenga que preocuparse solo por subir o traer cambios de su área. También utiliza servidores para las diferentes etapas de desarrollo y entrega: local, test, </w:t>
+      </w:r>
+      <w:proofErr w:type="spellStart"/>
+      <w:r>
+        <w:rPr>
+          <w:rFonts w:cs="Arial"/>
+          <w:color w:val="000000"/>
+        </w:rPr>
+        <w:t>stage</w:t>
+      </w:r>
+      <w:proofErr w:type="spellEnd"/>
+      <w:r>
+        <w:rPr>
+          <w:rFonts w:cs="Arial"/>
+          <w:color w:val="000000"/>
+        </w:rPr>
+        <w:t xml:space="preserve"> y producción, esto permite tener un mejor forma de trabajo y entrega a los clientes.</w:t>
+      </w:r>
+    </w:p>
+    <w:p>
+      <w:pPr>
+        <w:pStyle w:val="Ttulo2"/>
+        <w:numPr>
+          <w:ilvl w:val="1"/>
+          <w:numId w:val="2"/>
+        </w:numPr>
+      </w:pPr>
+      <w:bookmarkStart w:id="0" w:name="_Toc424413296"/>
+      <w:r>
+        <w:t>Propósito del Plan de Gestión de Cambios</w:t>
+      </w:r>
       <w:bookmarkEnd w:id="0"/>
     </w:p>
+    <w:p>
+      <w:pPr>
+        <w:ind w:left="851"/>
+        <w:jc w:val="both"/>
+        <w:rPr>
+          <w:rFonts w:cs="Arial"/>
+          <w:color w:val="000000"/>
+        </w:rPr>
+      </w:pPr>
+      <w:r>
+        <w:rPr>
+          <w:rFonts w:cs="Arial"/>
+          <w:color w:val="000000"/>
+        </w:rPr>
+        <w:t xml:space="preserve">El Plan de Gestión del Cambios define las actividades y funciones para gestionar y controlar el cambio durante la ejecución y el control de las etapas del proyecto. </w:t>
+      </w:r>
+    </w:p>
+    <w:p>
+      <w:pPr>
+        <w:ind w:left="851"/>
+        <w:jc w:val="both"/>
+        <w:rPr>
+          <w:rFonts w:cs="Arial"/>
+          <w:color w:val="000000"/>
+        </w:rPr>
+      </w:pPr>
+      <w:r>
+        <w:rPr>
+          <w:rFonts w:cs="Arial"/>
+          <w:color w:val="000000"/>
+        </w:rPr>
+        <w:t>Este documento está destinado al director del proyecto, el equipo del proyecto, el sponsor del proyecto y cualquier líder de alto nivel, cuyo apoyo es necesario para llevar a cabo el plan.</w:t>
+      </w:r>
+      <w:bookmarkStart w:id="1" w:name="_GoBack"/>
+      <w:bookmarkEnd w:id="1"/>
+    </w:p>
+    <w:p/>
     <w:sectPr>
       <w:pgSz w:w="11906" w:h="16838"/>
       <w:pgMar w:top="1417" w:right="1701" w:bottom="1417" w:left="1701" w:header="708" w:footer="708" w:gutter="0"/>
@@ -487,6 +723,322 @@
     </w:sectPr>
   </w:body>
 </w:document>
+</file>
+
+<file path=word/numbering.xml><?xml version="1.0" encoding="utf-8"?>
+<w:numbering xmlns:wpc="http://schemas.microsoft.com/office/word/2010/wordprocessingCanvas" xmlns:mc="http://schemas.openxmlformats.org/markup-compatibility/2006" xmlns:o="urn:schemas-microsoft-com:office:office" xmlns:r="http://schemas.openxmlformats.org/officeDocument/2006/relationships" xmlns:m="http://schemas.openxmlformats.org/officeDocument/2006/math" xmlns:v="urn:schemas-microsoft-com:vml" xmlns:wp14="http://schemas.microsoft.com/office/word/2010/wordprocessingDrawing" xmlns:wp="http://schemas.openxmlformats.org/drawingml/2006/wordprocessingDrawing" xmlns:w10="urn:schemas-microsoft-com:office:word" xmlns:w="http://schemas.openxmlformats.org/wordprocessingml/2006/main" xmlns:w14="http://schemas.microsoft.com/office/word/2010/wordml" xmlns:wpg="http://schemas.microsoft.com/office/word/2010/wordprocessingGroup" xmlns:wpi="http://schemas.microsoft.com/office/word/2010/wordprocessingInk" xmlns:wne="http://schemas.microsoft.com/office/word/2006/wordml" xmlns:wps="http://schemas.microsoft.com/office/word/2010/wordprocessingShape" mc:Ignorable="w14 wp14">
+  <w:abstractNum w:abstractNumId="0">
+    <w:nsid w:val="0FB663EF"/>
+    <w:multiLevelType w:val="multilevel"/>
+    <w:tmpl w:val="46AE0838"/>
+    <w:lvl w:ilvl="0">
+      <w:start w:val="1"/>
+      <w:numFmt w:val="decimal"/>
+      <w:lvlText w:val="%1."/>
+      <w:lvlJc w:val="left"/>
+      <w:pPr>
+        <w:ind w:left="0" w:firstLine="0"/>
+      </w:pPr>
+      <w:rPr>
+        <w:rFonts w:asciiTheme="minorHAnsi" w:eastAsia="Arial" w:hAnsiTheme="minorHAnsi" w:cs="Arial" w:hint="default"/>
+        <w:b/>
+        <w:vertAlign w:val="baseline"/>
+      </w:rPr>
+    </w:lvl>
+    <w:lvl w:ilvl="1">
+      <w:start w:val="1"/>
+      <w:numFmt w:val="decimal"/>
+      <w:lvlText w:val="1.%2."/>
+      <w:lvlJc w:val="left"/>
+      <w:pPr>
+        <w:ind w:left="0" w:firstLine="0"/>
+      </w:pPr>
+      <w:rPr>
+        <w:rFonts w:hint="default"/>
+        <w:b/>
+        <w:vertAlign w:val="baseline"/>
+      </w:rPr>
+    </w:lvl>
+    <w:lvl w:ilvl="2">
+      <w:start w:val="1"/>
+      <w:numFmt w:val="decimal"/>
+      <w:lvlText w:val="%1.%2.%3"/>
+      <w:lvlJc w:val="left"/>
+      <w:pPr>
+        <w:ind w:left="0" w:firstLine="0"/>
+      </w:pPr>
+      <w:rPr>
+        <w:rFonts w:ascii="Arial" w:eastAsia="Arial" w:hAnsi="Arial" w:cs="Arial"/>
+        <w:vertAlign w:val="baseline"/>
+      </w:rPr>
+    </w:lvl>
+    <w:lvl w:ilvl="3">
+      <w:start w:val="1"/>
+      <w:numFmt w:val="decimal"/>
+      <w:lvlText w:val="%1.%2.%3.%4"/>
+      <w:lvlJc w:val="left"/>
+      <w:pPr>
+        <w:ind w:left="0" w:firstLine="0"/>
+      </w:pPr>
+      <w:rPr>
+        <w:rFonts w:ascii="Arial" w:eastAsia="Arial" w:hAnsi="Arial" w:cs="Arial"/>
+        <w:vertAlign w:val="baseline"/>
+      </w:rPr>
+    </w:lvl>
+    <w:lvl w:ilvl="4">
+      <w:start w:val="1"/>
+      <w:numFmt w:val="decimal"/>
+      <w:lvlText w:val="%1.%2.%3.%4.%5"/>
+      <w:lvlJc w:val="left"/>
+      <w:pPr>
+        <w:ind w:left="0" w:firstLine="0"/>
+      </w:pPr>
+      <w:rPr>
+        <w:rFonts w:ascii="Arial" w:eastAsia="Arial" w:hAnsi="Arial" w:cs="Arial"/>
+        <w:vertAlign w:val="baseline"/>
+      </w:rPr>
+    </w:lvl>
+    <w:lvl w:ilvl="5">
+      <w:start w:val="1"/>
+      <w:numFmt w:val="decimal"/>
+      <w:lvlText w:val="%1.%2.%3.%4.%5.%6"/>
+      <w:lvlJc w:val="left"/>
+      <w:pPr>
+        <w:ind w:left="0" w:firstLine="0"/>
+      </w:pPr>
+      <w:rPr>
+        <w:rFonts w:ascii="Arial" w:eastAsia="Arial" w:hAnsi="Arial" w:cs="Arial"/>
+        <w:vertAlign w:val="baseline"/>
+      </w:rPr>
+    </w:lvl>
+    <w:lvl w:ilvl="6">
+      <w:start w:val="1"/>
+      <w:numFmt w:val="decimal"/>
+      <w:lvlText w:val="%1.%2.%3.%4.%5.%6.%7"/>
+      <w:lvlJc w:val="left"/>
+      <w:pPr>
+        <w:ind w:left="0" w:firstLine="0"/>
+      </w:pPr>
+      <w:rPr>
+        <w:rFonts w:ascii="Arial" w:eastAsia="Arial" w:hAnsi="Arial" w:cs="Arial"/>
+        <w:vertAlign w:val="baseline"/>
+      </w:rPr>
+    </w:lvl>
+    <w:lvl w:ilvl="7">
+      <w:start w:val="1"/>
+      <w:numFmt w:val="decimal"/>
+      <w:lvlText w:val="%1.%2.%3.%4.%5.%6.%7.%8"/>
+      <w:lvlJc w:val="left"/>
+      <w:pPr>
+        <w:ind w:left="0" w:firstLine="0"/>
+      </w:pPr>
+      <w:rPr>
+        <w:rFonts w:ascii="Arial" w:eastAsia="Arial" w:hAnsi="Arial" w:cs="Arial"/>
+        <w:vertAlign w:val="baseline"/>
+      </w:rPr>
+    </w:lvl>
+    <w:lvl w:ilvl="8">
+      <w:start w:val="1"/>
+      <w:numFmt w:val="decimal"/>
+      <w:lvlText w:val="%1.%2.%3.%4.%5.%6.%7.%8.%9"/>
+      <w:lvlJc w:val="left"/>
+      <w:pPr>
+        <w:ind w:left="0" w:firstLine="0"/>
+      </w:pPr>
+      <w:rPr>
+        <w:rFonts w:ascii="Arial" w:eastAsia="Arial" w:hAnsi="Arial" w:cs="Arial"/>
+        <w:vertAlign w:val="baseline"/>
+      </w:rPr>
+    </w:lvl>
+  </w:abstractNum>
+  <w:abstractNum w:abstractNumId="1">
+    <w:nsid w:val="311709B7"/>
+    <w:multiLevelType w:val="multilevel"/>
+    <w:tmpl w:val="280A001F"/>
+    <w:lvl w:ilvl="0">
+      <w:start w:val="1"/>
+      <w:numFmt w:val="decimal"/>
+      <w:lvlText w:val="%1."/>
+      <w:lvlJc w:val="left"/>
+      <w:pPr>
+        <w:ind w:left="360" w:hanging="360"/>
+      </w:pPr>
+      <w:rPr>
+        <w:rFonts w:hint="default"/>
+      </w:rPr>
+    </w:lvl>
+    <w:lvl w:ilvl="1">
+      <w:start w:val="1"/>
+      <w:numFmt w:val="decimal"/>
+      <w:lvlText w:val="%1.%2."/>
+      <w:lvlJc w:val="left"/>
+      <w:pPr>
+        <w:ind w:left="792" w:hanging="432"/>
+      </w:pPr>
+    </w:lvl>
+    <w:lvl w:ilvl="2">
+      <w:start w:val="1"/>
+      <w:numFmt w:val="decimal"/>
+      <w:lvlText w:val="%1.%2.%3."/>
+      <w:lvlJc w:val="left"/>
+      <w:pPr>
+        <w:ind w:left="1224" w:hanging="504"/>
+      </w:pPr>
+    </w:lvl>
+    <w:lvl w:ilvl="3">
+      <w:start w:val="1"/>
+      <w:numFmt w:val="decimal"/>
+      <w:lvlText w:val="%1.%2.%3.%4."/>
+      <w:lvlJc w:val="left"/>
+      <w:pPr>
+        <w:ind w:left="1728" w:hanging="648"/>
+      </w:pPr>
+    </w:lvl>
+    <w:lvl w:ilvl="4">
+      <w:start w:val="1"/>
+      <w:numFmt w:val="decimal"/>
+      <w:lvlText w:val="%1.%2.%3.%4.%5."/>
+      <w:lvlJc w:val="left"/>
+      <w:pPr>
+        <w:ind w:left="2232" w:hanging="792"/>
+      </w:pPr>
+    </w:lvl>
+    <w:lvl w:ilvl="5">
+      <w:start w:val="1"/>
+      <w:numFmt w:val="decimal"/>
+      <w:lvlText w:val="%1.%2.%3.%4.%5.%6."/>
+      <w:lvlJc w:val="left"/>
+      <w:pPr>
+        <w:ind w:left="2736" w:hanging="936"/>
+      </w:pPr>
+    </w:lvl>
+    <w:lvl w:ilvl="6">
+      <w:start w:val="1"/>
+      <w:numFmt w:val="decimal"/>
+      <w:lvlText w:val="%1.%2.%3.%4.%5.%6.%7."/>
+      <w:lvlJc w:val="left"/>
+      <w:pPr>
+        <w:ind w:left="3240" w:hanging="1080"/>
+      </w:pPr>
+    </w:lvl>
+    <w:lvl w:ilvl="7">
+      <w:start w:val="1"/>
+      <w:numFmt w:val="decimal"/>
+      <w:lvlText w:val="%1.%2.%3.%4.%5.%6.%7.%8."/>
+      <w:lvlJc w:val="left"/>
+      <w:pPr>
+        <w:ind w:left="3744" w:hanging="1224"/>
+      </w:pPr>
+    </w:lvl>
+    <w:lvl w:ilvl="8">
+      <w:start w:val="1"/>
+      <w:numFmt w:val="decimal"/>
+      <w:lvlText w:val="%1.%2.%3.%4.%5.%6.%7.%8.%9."/>
+      <w:lvlJc w:val="left"/>
+      <w:pPr>
+        <w:ind w:left="4320" w:hanging="1440"/>
+      </w:pPr>
+    </w:lvl>
+  </w:abstractNum>
+  <w:abstractNum w:abstractNumId="2">
+    <w:nsid w:val="69967F88"/>
+    <w:multiLevelType w:val="hybridMultilevel"/>
+    <w:tmpl w:val="C688EAE0"/>
+    <w:lvl w:ilvl="0" w:tplc="280A000F">
+      <w:start w:val="1"/>
+      <w:numFmt w:val="decimal"/>
+      <w:lvlText w:val="%1."/>
+      <w:lvlJc w:val="left"/>
+      <w:pPr>
+        <w:ind w:left="720" w:hanging="360"/>
+      </w:pPr>
+      <w:rPr>
+        <w:rFonts w:hint="default"/>
+      </w:rPr>
+    </w:lvl>
+    <w:lvl w:ilvl="1" w:tplc="280A0019" w:tentative="1">
+      <w:start w:val="1"/>
+      <w:numFmt w:val="lowerLetter"/>
+      <w:lvlText w:val="%2."/>
+      <w:lvlJc w:val="left"/>
+      <w:pPr>
+        <w:ind w:left="1440" w:hanging="360"/>
+      </w:pPr>
+    </w:lvl>
+    <w:lvl w:ilvl="2" w:tplc="280A001B" w:tentative="1">
+      <w:start w:val="1"/>
+      <w:numFmt w:val="lowerRoman"/>
+      <w:lvlText w:val="%3."/>
+      <w:lvlJc w:val="right"/>
+      <w:pPr>
+        <w:ind w:left="2160" w:hanging="180"/>
+      </w:pPr>
+    </w:lvl>
+    <w:lvl w:ilvl="3" w:tplc="280A000F" w:tentative="1">
+      <w:start w:val="1"/>
+      <w:numFmt w:val="decimal"/>
+      <w:lvlText w:val="%4."/>
+      <w:lvlJc w:val="left"/>
+      <w:pPr>
+        <w:ind w:left="2880" w:hanging="360"/>
+      </w:pPr>
+    </w:lvl>
+    <w:lvl w:ilvl="4" w:tplc="280A0019" w:tentative="1">
+      <w:start w:val="1"/>
+      <w:numFmt w:val="lowerLetter"/>
+      <w:lvlText w:val="%5."/>
+      <w:lvlJc w:val="left"/>
+      <w:pPr>
+        <w:ind w:left="3600" w:hanging="360"/>
+      </w:pPr>
+    </w:lvl>
+    <w:lvl w:ilvl="5" w:tplc="280A001B" w:tentative="1">
+      <w:start w:val="1"/>
+      <w:numFmt w:val="lowerRoman"/>
+      <w:lvlText w:val="%6."/>
+      <w:lvlJc w:val="right"/>
+      <w:pPr>
+        <w:ind w:left="4320" w:hanging="180"/>
+      </w:pPr>
+    </w:lvl>
+    <w:lvl w:ilvl="6" w:tplc="280A000F" w:tentative="1">
+      <w:start w:val="1"/>
+      <w:numFmt w:val="decimal"/>
+      <w:lvlText w:val="%7."/>
+      <w:lvlJc w:val="left"/>
+      <w:pPr>
+        <w:ind w:left="5040" w:hanging="360"/>
+      </w:pPr>
+    </w:lvl>
+    <w:lvl w:ilvl="7" w:tplc="280A0019" w:tentative="1">
+      <w:start w:val="1"/>
+      <w:numFmt w:val="lowerLetter"/>
+      <w:lvlText w:val="%8."/>
+      <w:lvlJc w:val="left"/>
+      <w:pPr>
+        <w:ind w:left="5760" w:hanging="360"/>
+      </w:pPr>
+    </w:lvl>
+    <w:lvl w:ilvl="8" w:tplc="280A001B" w:tentative="1">
+      <w:start w:val="1"/>
+      <w:numFmt w:val="lowerRoman"/>
+      <w:lvlText w:val="%9."/>
+      <w:lvlJc w:val="right"/>
+      <w:pPr>
+        <w:ind w:left="6480" w:hanging="180"/>
+      </w:pPr>
+    </w:lvl>
+  </w:abstractNum>
+  <w:num w:numId="1">
+    <w:abstractNumId w:val="2"/>
+  </w:num>
+  <w:num w:numId="2">
+    <w:abstractNumId w:val="1"/>
+  </w:num>
+  <w:num w:numId="3">
+    <w:abstractNumId w:val="0"/>
+  </w:num>
+</w:numbering>
 </file>
 
 <file path=word/styles.xml><?xml version="1.0" encoding="utf-8"?>
@@ -656,10 +1208,53 @@
       <w:lang w:val="es-MX"/>
     </w:rPr>
   </w:style>
+  <w:style w:type="paragraph" w:styleId="Ttulo1">
+    <w:name w:val="heading 1"/>
+    <w:basedOn w:val="Normal"/>
+    <w:next w:val="Normal"/>
+    <w:link w:val="Ttulo1Car"/>
+    <w:uiPriority w:val="9"/>
+    <w:qFormat/>
+    <w:rsid w:val="00A37FBE"/>
+    <w:pPr>
+      <w:keepNext/>
+      <w:keepLines/>
+      <w:spacing w:before="480" w:after="0"/>
+      <w:outlineLvl w:val="0"/>
+    </w:pPr>
+    <w:rPr>
+      <w:rFonts w:ascii="Calibri Light" w:eastAsiaTheme="majorEastAsia" w:hAnsi="Calibri Light" w:cstheme="majorBidi"/>
+      <w:b/>
+      <w:color w:val="000000" w:themeColor="text1"/>
+      <w:sz w:val="32"/>
+      <w:szCs w:val="32"/>
+    </w:rPr>
+  </w:style>
+  <w:style w:type="paragraph" w:styleId="Ttulo2">
+    <w:name w:val="heading 2"/>
+    <w:basedOn w:val="Normal"/>
+    <w:next w:val="Normal"/>
+    <w:link w:val="Ttulo2Car"/>
+    <w:uiPriority w:val="9"/>
+    <w:unhideWhenUsed/>
+    <w:qFormat/>
+    <w:rsid w:val="00A37FBE"/>
+    <w:pPr>
+      <w:keepNext/>
+      <w:keepLines/>
+      <w:spacing w:before="200" w:after="0"/>
+      <w:outlineLvl w:val="1"/>
+    </w:pPr>
+    <w:rPr>
+      <w:rFonts w:ascii="Calibri Light" w:eastAsiaTheme="majorEastAsia" w:hAnsi="Calibri Light" w:cstheme="majorBidi"/>
+      <w:b/>
+      <w:sz w:val="26"/>
+      <w:szCs w:val="26"/>
+    </w:rPr>
+  </w:style>
   <w:style w:type="character" w:default="1" w:styleId="Fuentedeprrafopredeter">
     <w:name w:val="Default Paragraph Font"/>
     <w:uiPriority w:val="1"/>
-    <w:semiHidden/>
     <w:unhideWhenUsed/>
   </w:style>
   <w:style w:type="table" w:default="1" w:styleId="Tablanormal">
@@ -732,6 +1327,93 @@
       <w:szCs w:val="20"/>
       <w:lang w:val="en-US"/>
     </w:rPr>
+  </w:style>
+  <w:style w:type="character" w:customStyle="1" w:styleId="Ttulo1Car">
+    <w:name w:val="Título 1 Car"/>
+    <w:basedOn w:val="Fuentedeprrafopredeter"/>
+    <w:link w:val="Ttulo1"/>
+    <w:uiPriority w:val="9"/>
+    <w:rsid w:val="00A37FBE"/>
+    <w:rPr>
+      <w:rFonts w:ascii="Calibri Light" w:eastAsiaTheme="majorEastAsia" w:hAnsi="Calibri Light" w:cstheme="majorBidi"/>
+      <w:b/>
+      <w:color w:val="000000" w:themeColor="text1"/>
+      <w:sz w:val="32"/>
+      <w:szCs w:val="32"/>
+      <w:lang w:val="es-MX"/>
+    </w:rPr>
+  </w:style>
+  <w:style w:type="paragraph" w:styleId="TtulodeTDC">
+    <w:name w:val="TOC Heading"/>
+    <w:basedOn w:val="Ttulo1"/>
+    <w:next w:val="Normal"/>
+    <w:uiPriority w:val="39"/>
+    <w:unhideWhenUsed/>
+    <w:qFormat/>
+    <w:rsid w:val="00A37FBE"/>
+    <w:pPr>
+      <w:spacing w:line="276" w:lineRule="auto"/>
+      <w:outlineLvl w:val="9"/>
+    </w:pPr>
+    <w:rPr>
+      <w:lang w:val="es-PE" w:eastAsia="es-PE"/>
+    </w:rPr>
+  </w:style>
+  <w:style w:type="paragraph" w:styleId="Textodeglobo">
+    <w:name w:val="Balloon Text"/>
+    <w:basedOn w:val="Normal"/>
+    <w:link w:val="TextodegloboCar"/>
+    <w:uiPriority w:val="99"/>
+    <w:semiHidden/>
+    <w:unhideWhenUsed/>
+    <w:rsid w:val="00A37FBE"/>
+    <w:pPr>
+      <w:spacing w:after="0" w:line="240" w:lineRule="auto"/>
+    </w:pPr>
+    <w:rPr>
+      <w:rFonts w:ascii="Tahoma" w:hAnsi="Tahoma" w:cs="Tahoma"/>
+      <w:sz w:val="16"/>
+      <w:szCs w:val="16"/>
+    </w:rPr>
+  </w:style>
+  <w:style w:type="character" w:customStyle="1" w:styleId="TextodegloboCar">
+    <w:name w:val="Texto de globo Car"/>
+    <w:basedOn w:val="Fuentedeprrafopredeter"/>
+    <w:link w:val="Textodeglobo"/>
+    <w:uiPriority w:val="99"/>
+    <w:semiHidden/>
+    <w:rsid w:val="00A37FBE"/>
+    <w:rPr>
+      <w:rFonts w:ascii="Tahoma" w:hAnsi="Tahoma" w:cs="Tahoma"/>
+      <w:sz w:val="16"/>
+      <w:szCs w:val="16"/>
+      <w:lang w:val="es-MX"/>
+    </w:rPr>
+  </w:style>
+  <w:style w:type="character" w:customStyle="1" w:styleId="Ttulo2Car">
+    <w:name w:val="Título 2 Car"/>
+    <w:basedOn w:val="Fuentedeprrafopredeter"/>
+    <w:link w:val="Ttulo2"/>
+    <w:uiPriority w:val="9"/>
+    <w:rsid w:val="00A37FBE"/>
+    <w:rPr>
+      <w:rFonts w:ascii="Calibri Light" w:eastAsiaTheme="majorEastAsia" w:hAnsi="Calibri Light" w:cstheme="majorBidi"/>
+      <w:b/>
+      <w:sz w:val="26"/>
+      <w:szCs w:val="26"/>
+      <w:lang w:val="es-MX"/>
+    </w:rPr>
+  </w:style>
+  <w:style w:type="paragraph" w:styleId="Prrafodelista">
+    <w:name w:val="List Paragraph"/>
+    <w:basedOn w:val="Normal"/>
+    <w:uiPriority w:val="34"/>
+    <w:qFormat/>
+    <w:rsid w:val="00A37FBE"/>
+    <w:pPr>
+      <w:ind w:left="720"/>
+      <w:contextualSpacing/>
+    </w:pPr>
   </w:style>
 </w:styles>
 </file>
@@ -903,10 +1585,53 @@
       <w:lang w:val="es-MX"/>
     </w:rPr>
   </w:style>
+  <w:style w:type="paragraph" w:styleId="Ttulo1">
+    <w:name w:val="heading 1"/>
+    <w:basedOn w:val="Normal"/>
+    <w:next w:val="Normal"/>
+    <w:link w:val="Ttulo1Car"/>
+    <w:uiPriority w:val="9"/>
+    <w:qFormat/>
+    <w:rsid w:val="00A37FBE"/>
+    <w:pPr>
+      <w:keepNext/>
+      <w:keepLines/>
+      <w:spacing w:before="480" w:after="0"/>
+      <w:outlineLvl w:val="0"/>
+    </w:pPr>
+    <w:rPr>
+      <w:rFonts w:ascii="Calibri Light" w:eastAsiaTheme="majorEastAsia" w:hAnsi="Calibri Light" w:cstheme="majorBidi"/>
+      <w:b/>
+      <w:color w:val="000000" w:themeColor="text1"/>
+      <w:sz w:val="32"/>
+      <w:szCs w:val="32"/>
+    </w:rPr>
+  </w:style>
+  <w:style w:type="paragraph" w:styleId="Ttulo2">
+    <w:name w:val="heading 2"/>
+    <w:basedOn w:val="Normal"/>
+    <w:next w:val="Normal"/>
+    <w:link w:val="Ttulo2Car"/>
+    <w:uiPriority w:val="9"/>
+    <w:unhideWhenUsed/>
+    <w:qFormat/>
+    <w:rsid w:val="00A37FBE"/>
+    <w:pPr>
+      <w:keepNext/>
+      <w:keepLines/>
+      <w:spacing w:before="200" w:after="0"/>
+      <w:outlineLvl w:val="1"/>
+    </w:pPr>
+    <w:rPr>
+      <w:rFonts w:ascii="Calibri Light" w:eastAsiaTheme="majorEastAsia" w:hAnsi="Calibri Light" w:cstheme="majorBidi"/>
+      <w:b/>
+      <w:sz w:val="26"/>
+      <w:szCs w:val="26"/>
+    </w:rPr>
+  </w:style>
   <w:style w:type="character" w:default="1" w:styleId="Fuentedeprrafopredeter">
     <w:name w:val="Default Paragraph Font"/>
     <w:uiPriority w:val="1"/>
-    <w:semiHidden/>
     <w:unhideWhenUsed/>
   </w:style>
   <w:style w:type="table" w:default="1" w:styleId="Tablanormal">
@@ -979,6 +1704,93 @@
       <w:szCs w:val="20"/>
       <w:lang w:val="en-US"/>
     </w:rPr>
+  </w:style>
+  <w:style w:type="character" w:customStyle="1" w:styleId="Ttulo1Car">
+    <w:name w:val="Título 1 Car"/>
+    <w:basedOn w:val="Fuentedeprrafopredeter"/>
+    <w:link w:val="Ttulo1"/>
+    <w:uiPriority w:val="9"/>
+    <w:rsid w:val="00A37FBE"/>
+    <w:rPr>
+      <w:rFonts w:ascii="Calibri Light" w:eastAsiaTheme="majorEastAsia" w:hAnsi="Calibri Light" w:cstheme="majorBidi"/>
+      <w:b/>
+      <w:color w:val="000000" w:themeColor="text1"/>
+      <w:sz w:val="32"/>
+      <w:szCs w:val="32"/>
+      <w:lang w:val="es-MX"/>
+    </w:rPr>
+  </w:style>
+  <w:style w:type="paragraph" w:styleId="TtulodeTDC">
+    <w:name w:val="TOC Heading"/>
+    <w:basedOn w:val="Ttulo1"/>
+    <w:next w:val="Normal"/>
+    <w:uiPriority w:val="39"/>
+    <w:unhideWhenUsed/>
+    <w:qFormat/>
+    <w:rsid w:val="00A37FBE"/>
+    <w:pPr>
+      <w:spacing w:line="276" w:lineRule="auto"/>
+      <w:outlineLvl w:val="9"/>
+    </w:pPr>
+    <w:rPr>
+      <w:lang w:val="es-PE" w:eastAsia="es-PE"/>
+    </w:rPr>
+  </w:style>
+  <w:style w:type="paragraph" w:styleId="Textodeglobo">
+    <w:name w:val="Balloon Text"/>
+    <w:basedOn w:val="Normal"/>
+    <w:link w:val="TextodegloboCar"/>
+    <w:uiPriority w:val="99"/>
+    <w:semiHidden/>
+    <w:unhideWhenUsed/>
+    <w:rsid w:val="00A37FBE"/>
+    <w:pPr>
+      <w:spacing w:after="0" w:line="240" w:lineRule="auto"/>
+    </w:pPr>
+    <w:rPr>
+      <w:rFonts w:ascii="Tahoma" w:hAnsi="Tahoma" w:cs="Tahoma"/>
+      <w:sz w:val="16"/>
+      <w:szCs w:val="16"/>
+    </w:rPr>
+  </w:style>
+  <w:style w:type="character" w:customStyle="1" w:styleId="TextodegloboCar">
+    <w:name w:val="Texto de globo Car"/>
+    <w:basedOn w:val="Fuentedeprrafopredeter"/>
+    <w:link w:val="Textodeglobo"/>
+    <w:uiPriority w:val="99"/>
+    <w:semiHidden/>
+    <w:rsid w:val="00A37FBE"/>
+    <w:rPr>
+      <w:rFonts w:ascii="Tahoma" w:hAnsi="Tahoma" w:cs="Tahoma"/>
+      <w:sz w:val="16"/>
+      <w:szCs w:val="16"/>
+      <w:lang w:val="es-MX"/>
+    </w:rPr>
+  </w:style>
+  <w:style w:type="character" w:customStyle="1" w:styleId="Ttulo2Car">
+    <w:name w:val="Título 2 Car"/>
+    <w:basedOn w:val="Fuentedeprrafopredeter"/>
+    <w:link w:val="Ttulo2"/>
+    <w:uiPriority w:val="9"/>
+    <w:rsid w:val="00A37FBE"/>
+    <w:rPr>
+      <w:rFonts w:ascii="Calibri Light" w:eastAsiaTheme="majorEastAsia" w:hAnsi="Calibri Light" w:cstheme="majorBidi"/>
+      <w:b/>
+      <w:sz w:val="26"/>
+      <w:szCs w:val="26"/>
+      <w:lang w:val="es-MX"/>
+    </w:rPr>
+  </w:style>
+  <w:style w:type="paragraph" w:styleId="Prrafodelista">
+    <w:name w:val="List Paragraph"/>
+    <w:basedOn w:val="Normal"/>
+    <w:uiPriority w:val="34"/>
+    <w:qFormat/>
+    <w:rsid w:val="00A37FBE"/>
+    <w:pPr>
+      <w:ind w:left="720"/>
+      <w:contextualSpacing/>
+    </w:pPr>
   </w:style>
 </w:styles>
 </file>
@@ -1273,7 +2085,7 @@
 </file>
 
 <file path=customXml/itemProps1.xml><?xml version="1.0" encoding="utf-8"?>
-<ds:datastoreItem xmlns:ds="http://schemas.openxmlformats.org/officeDocument/2006/customXml" ds:itemID="{499BE118-4AAB-404B-ACB8-EF072D1AF8F6}">
+<ds:datastoreItem xmlns:ds="http://schemas.openxmlformats.org/officeDocument/2006/customXml" ds:itemID="{017BB603-AD06-44F6-88A5-05E6E512D904}">
   <ds:schemaRefs>
     <ds:schemaRef ds:uri="http://schemas.openxmlformats.org/officeDocument/2006/bibliography"/>
   </ds:schemaRefs>

</xml_diff>